<commit_message>
added checkpoint submission files
</commit_message>
<xml_diff>
--- a/Checkpoints.docx
+++ b/Checkpoints.docx
@@ -454,23 +454,7 @@
           <w:sz w:val="20"/>
           <w:szCs w:val="20"/>
         </w:rPr>
-        <w:t xml:space="preserve"> consists of the </w:t>
-      </w:r>
-      <w:r>
-        <w:rPr>
-          <w:rFonts w:ascii="Times New Roman" w:hAnsi="Times New Roman" w:cs="Times New Roman"/>
-          <w:sz w:val="20"/>
-          <w:szCs w:val="20"/>
-        </w:rPr>
-        <w:t>sin (</w:t>
-      </w:r>
-      <w:r>
-        <w:rPr>
-          <w:rFonts w:ascii="Times New Roman" w:hAnsi="Times New Roman" w:cs="Times New Roman"/>
-          <w:sz w:val="20"/>
-          <w:szCs w:val="20"/>
-        </w:rPr>
-        <w:t xml:space="preserve">) and </w:t>
+        <w:t xml:space="preserve"> consists of the sin () and </w:t>
       </w:r>
       <w:r>
         <w:rPr>
@@ -642,23 +626,7 @@
           <w:sz w:val="20"/>
           <w:szCs w:val="20"/>
         </w:rPr>
-        <w:t xml:space="preserve">the </w:t>
-      </w:r>
-      <w:r>
-        <w:rPr>
-          <w:rFonts w:ascii="Times New Roman" w:hAnsi="Times New Roman" w:cs="Times New Roman"/>
-          <w:sz w:val="20"/>
-          <w:szCs w:val="20"/>
-        </w:rPr>
-        <w:t>two-pendulum</w:t>
-      </w:r>
-      <w:r>
-        <w:rPr>
-          <w:rFonts w:ascii="Times New Roman" w:hAnsi="Times New Roman" w:cs="Times New Roman"/>
-          <w:sz w:val="20"/>
-          <w:szCs w:val="20"/>
-        </w:rPr>
-        <w:t xml:space="preserve"> links.</w:t>
+        <w:t>the two-pendulum links.</w:t>
       </w:r>
     </w:p>
     <w:p>
@@ -811,15 +779,7 @@
           <w:sz w:val="20"/>
           <w:szCs w:val="20"/>
         </w:rPr>
-        <w:t xml:space="preserve">The inverted pendulum </w:t>
-      </w:r>
-      <w:r>
-        <w:rPr>
-          <w:rFonts w:ascii="Times New Roman" w:hAnsi="Times New Roman" w:cs="Times New Roman"/>
-          <w:sz w:val="20"/>
-          <w:szCs w:val="20"/>
-        </w:rPr>
-        <w:t>swings</w:t>
+        <w:t>The inverted pendulum swings</w:t>
       </w:r>
       <w:r>
         <w:rPr>
@@ -835,23 +795,7 @@
           <w:sz w:val="20"/>
           <w:szCs w:val="20"/>
         </w:rPr>
-        <w:t xml:space="preserve">up problem is a classic problem in the control literature. In this version of the problem, the pendulum starts in a random position, and the goal is to swing it </w:t>
-      </w:r>
-      <w:r>
-        <w:rPr>
-          <w:rFonts w:ascii="Times New Roman" w:hAnsi="Times New Roman" w:cs="Times New Roman"/>
-          <w:sz w:val="20"/>
-          <w:szCs w:val="20"/>
-        </w:rPr>
-        <w:t>up,</w:t>
-      </w:r>
-      <w:r>
-        <w:rPr>
-          <w:rFonts w:ascii="Times New Roman" w:hAnsi="Times New Roman" w:cs="Times New Roman"/>
-          <w:sz w:val="20"/>
-          <w:szCs w:val="20"/>
-        </w:rPr>
-        <w:t xml:space="preserve"> so it stays upright</w:t>
+        <w:t>up problem is a classic problem in the control literature. In this version of the problem, the pendulum starts in a random position, and the goal is to swing it up, so it stays upright</w:t>
       </w:r>
       <w:r>
         <w:rPr>
@@ -1091,6 +1035,93 @@
     </w:p>
     <w:p>
       <w:pPr>
+        <w:pStyle w:val="ListParagraph"/>
+        <w:jc w:val="both"/>
+        <w:rPr>
+          <w:rFonts w:ascii="Times New Roman" w:hAnsi="Times New Roman" w:cs="Times New Roman"/>
+          <w:lang w:val="en-US"/>
+        </w:rPr>
+      </w:pPr>
+    </w:p>
+    <w:p>
+      <w:pPr>
+        <w:pStyle w:val="ListParagraph"/>
+        <w:jc w:val="both"/>
+        <w:rPr>
+          <w:rFonts w:ascii="Times New Roman" w:hAnsi="Times New Roman" w:cs="Times New Roman"/>
+          <w:sz w:val="20"/>
+          <w:szCs w:val="20"/>
+          <w:lang w:val="en-US"/>
+        </w:rPr>
+      </w:pPr>
+      <w:r>
+        <w:rPr>
+          <w:rFonts w:ascii="Times New Roman" w:hAnsi="Times New Roman" w:cs="Times New Roman"/>
+          <w:sz w:val="20"/>
+          <w:szCs w:val="20"/>
+          <w:lang w:val="en-US"/>
+        </w:rPr>
+        <w:t>This is a one of the classic Atari games. In this game we have a lot of aliens that must be killed by the player. The aliens can attack the player by shooting at the player. There are also these blocks that can be used by the players as cover to hide from the shots of the aliens, which are destructible by the shots fired and can be destroyed completely as the game progresses. As the game progresses the aliens also</w:t>
+      </w:r>
+      <w:r>
+        <w:rPr>
+          <w:rFonts w:ascii="Times New Roman" w:hAnsi="Times New Roman" w:cs="Times New Roman"/>
+          <w:sz w:val="20"/>
+          <w:szCs w:val="20"/>
+          <w:lang w:val="en-US"/>
+        </w:rPr>
+        <w:t xml:space="preserve"> </w:t>
+      </w:r>
+      <w:r>
+        <w:rPr>
+          <w:rFonts w:ascii="Times New Roman" w:hAnsi="Times New Roman" w:cs="Times New Roman"/>
+          <w:sz w:val="20"/>
+          <w:szCs w:val="20"/>
+          <w:lang w:val="en-US"/>
+        </w:rPr>
+        <w:t>move closer to the player.</w:t>
+      </w:r>
+      <w:r>
+        <w:rPr>
+          <w:rFonts w:ascii="Times New Roman" w:hAnsi="Times New Roman" w:cs="Times New Roman"/>
+          <w:sz w:val="20"/>
+          <w:szCs w:val="20"/>
+          <w:lang w:val="en-US"/>
+        </w:rPr>
+        <w:t xml:space="preserve"> Player gets 3 lives and has 6 possible actions to be taken at any given point. These actions are </w:t>
+      </w:r>
+      <w:proofErr w:type="spellStart"/>
+      <w:r>
+        <w:rPr>
+          <w:rFonts w:ascii="Times New Roman" w:hAnsi="Times New Roman" w:cs="Times New Roman"/>
+          <w:sz w:val="20"/>
+          <w:szCs w:val="20"/>
+          <w:lang w:val="en-US"/>
+        </w:rPr>
+        <w:t>NOOP</w:t>
+      </w:r>
+      <w:proofErr w:type="spellEnd"/>
+      <w:r>
+        <w:rPr>
+          <w:rFonts w:ascii="Times New Roman" w:hAnsi="Times New Roman" w:cs="Times New Roman"/>
+          <w:sz w:val="20"/>
+          <w:szCs w:val="20"/>
+          <w:lang w:val="en-US"/>
+        </w:rPr>
+        <w:t xml:space="preserve"> (no operation), FIRE (shoot without moving), RIGHT (2, move right), LEFT (3, move left), RIGHTFIRE (4, shoot and move right), LEFTFIRE (5, shoot and move left)</w:t>
+      </w:r>
+      <w:r>
+        <w:rPr>
+          <w:rFonts w:ascii="Times New Roman" w:hAnsi="Times New Roman" w:cs="Times New Roman"/>
+          <w:sz w:val="20"/>
+          <w:szCs w:val="20"/>
+          <w:lang w:val="en-US"/>
+        </w:rPr>
+        <w:t>. Player is rewarded when aliens are killed.</w:t>
+      </w:r>
+    </w:p>
+    <w:p>
+      <w:pPr>
         <w:ind w:left="720"/>
         <w:jc w:val="center"/>
         <w:rPr>
@@ -1155,8 +1186,168 @@
           </wp:inline>
         </w:drawing>
       </w:r>
-      <w:bookmarkStart w:id="0" w:name="_GoBack"/>
-      <w:bookmarkEnd w:id="0"/>
+    </w:p>
+    <w:p>
+      <w:pPr>
+        <w:rPr>
+          <w:rFonts w:ascii="Times New Roman" w:hAnsi="Times New Roman" w:cs="Times New Roman"/>
+          <w:sz w:val="20"/>
+          <w:szCs w:val="20"/>
+          <w:lang w:val="en-US"/>
+        </w:rPr>
+      </w:pPr>
+      <w:r>
+        <w:rPr>
+          <w:rFonts w:ascii="Times New Roman" w:hAnsi="Times New Roman" w:cs="Times New Roman"/>
+          <w:sz w:val="20"/>
+          <w:szCs w:val="20"/>
+          <w:lang w:val="en-US"/>
+        </w:rPr>
+        <w:tab/>
+        <w:t>Based on current runs we got below rewards</w:t>
+      </w:r>
+      <w:r>
+        <w:rPr>
+          <w:rFonts w:ascii="Times New Roman" w:hAnsi="Times New Roman" w:cs="Times New Roman"/>
+          <w:sz w:val="20"/>
+          <w:szCs w:val="20"/>
+          <w:lang w:val="en-US"/>
+        </w:rPr>
+        <w:t xml:space="preserve"> for DQN and Double DQN algorithms.</w:t>
+      </w:r>
+    </w:p>
+    <w:p>
+      <w:pPr>
+        <w:widowControl w:val="0"/>
+        <w:autoSpaceDE w:val="0"/>
+        <w:autoSpaceDN w:val="0"/>
+        <w:adjustRightInd w:val="0"/>
+        <w:rPr>
+          <w:b/>
+          <w:bCs/>
+          <w:spacing w:val="24"/>
+          <w:kern w:val="1"/>
+        </w:rPr>
+      </w:pPr>
+      <w:r>
+        <w:rPr>
+          <w:rFonts w:ascii="Times New Roman" w:hAnsi="Times New Roman" w:cs="Times New Roman"/>
+          <w:sz w:val="20"/>
+          <w:szCs w:val="20"/>
+          <w:lang w:val="en-US"/>
+        </w:rPr>
+        <w:lastRenderedPageBreak/>
+        <w:tab/>
+      </w:r>
+      <w:r>
+        <w:rPr>
+          <w:noProof/>
+          <w:spacing w:val="5"/>
+          <w:kern w:val="1"/>
+        </w:rPr>
+        <w:drawing>
+          <wp:inline distT="0" distB="0" distL="0" distR="0" wp14:anchorId="084780F4" wp14:editId="3A2AC4F1">
+            <wp:extent cx="2500388" cy="1765738"/>
+            <wp:effectExtent l="0" t="0" r="1905" b="0"/>
+            <wp:docPr id="18" name="Picture 18"/>
+            <wp:cNvGraphicFramePr>
+              <a:graphicFrameLocks xmlns:a="http://schemas.openxmlformats.org/drawingml/2006/main" noChangeAspect="1"/>
+            </wp:cNvGraphicFramePr>
+            <a:graphic xmlns:a="http://schemas.openxmlformats.org/drawingml/2006/main">
+              <a:graphicData uri="http://schemas.openxmlformats.org/drawingml/2006/picture">
+                <pic:pic xmlns:pic="http://schemas.openxmlformats.org/drawingml/2006/picture">
+                  <pic:nvPicPr>
+                    <pic:cNvPr id="1" name=""/>
+                    <pic:cNvPicPr/>
+                  </pic:nvPicPr>
+                  <pic:blipFill>
+                    <a:blip r:embed="rId9"/>
+                    <a:stretch>
+                      <a:fillRect/>
+                    </a:stretch>
+                  </pic:blipFill>
+                  <pic:spPr>
+                    <a:xfrm>
+                      <a:off x="0" y="0"/>
+                      <a:ext cx="2540798" cy="1794275"/>
+                    </a:xfrm>
+                    <a:prstGeom prst="rect">
+                      <a:avLst/>
+                    </a:prstGeom>
+                  </pic:spPr>
+                </pic:pic>
+              </a:graphicData>
+            </a:graphic>
+          </wp:inline>
+        </w:drawing>
+      </w:r>
+      <w:r>
+        <w:rPr>
+          <w:b/>
+          <w:bCs/>
+          <w:noProof/>
+          <w:spacing w:val="24"/>
+          <w:kern w:val="1"/>
+        </w:rPr>
+        <w:drawing>
+          <wp:inline distT="0" distB="0" distL="0" distR="0" wp14:anchorId="15D22327" wp14:editId="399B3B3A">
+            <wp:extent cx="2491105" cy="1765935"/>
+            <wp:effectExtent l="0" t="0" r="0" b="0"/>
+            <wp:docPr id="19" name="Picture 19"/>
+            <wp:cNvGraphicFramePr>
+              <a:graphicFrameLocks xmlns:a="http://schemas.openxmlformats.org/drawingml/2006/main" noChangeAspect="1"/>
+            </wp:cNvGraphicFramePr>
+            <a:graphic xmlns:a="http://schemas.openxmlformats.org/drawingml/2006/main">
+              <a:graphicData uri="http://schemas.openxmlformats.org/drawingml/2006/picture">
+                <pic:pic xmlns:pic="http://schemas.openxmlformats.org/drawingml/2006/picture">
+                  <pic:nvPicPr>
+                    <pic:cNvPr id="0" name="Picture 11"/>
+                    <pic:cNvPicPr>
+                      <a:picLocks noChangeAspect="1" noChangeArrowheads="1"/>
+                    </pic:cNvPicPr>
+                  </pic:nvPicPr>
+                  <pic:blipFill>
+                    <a:blip r:embed="rId10">
+                      <a:extLst>
+                        <a:ext uri="{28A0092B-C50C-407E-A947-70E740481C1C}">
+                          <a14:useLocalDpi xmlns:a14="http://schemas.microsoft.com/office/drawing/2010/main" val="0"/>
+                        </a:ext>
+                      </a:extLst>
+                    </a:blip>
+                    <a:srcRect/>
+                    <a:stretch>
+                      <a:fillRect/>
+                    </a:stretch>
+                  </pic:blipFill>
+                  <pic:spPr bwMode="auto">
+                    <a:xfrm>
+                      <a:off x="0" y="0"/>
+                      <a:ext cx="2491105" cy="1765935"/>
+                    </a:xfrm>
+                    <a:prstGeom prst="rect">
+                      <a:avLst/>
+                    </a:prstGeom>
+                    <a:noFill/>
+                    <a:ln>
+                      <a:noFill/>
+                    </a:ln>
+                  </pic:spPr>
+                </pic:pic>
+              </a:graphicData>
+            </a:graphic>
+          </wp:inline>
+        </w:drawing>
+      </w:r>
+    </w:p>
+    <w:p>
+      <w:pPr>
+        <w:rPr>
+          <w:rFonts w:ascii="Times New Roman" w:hAnsi="Times New Roman" w:cs="Times New Roman"/>
+          <w:sz w:val="20"/>
+          <w:szCs w:val="20"/>
+          <w:lang w:val="en-US"/>
+        </w:rPr>
+      </w:pPr>
     </w:p>
     <w:p>
       <w:pPr>
@@ -1215,15 +1406,7 @@
           <w:sz w:val="20"/>
           <w:szCs w:val="20"/>
         </w:rPr>
-        <w:t xml:space="preserve"> for moving from the top of the screen to landing pad and zero speed is about </w:t>
-      </w:r>
-      <w:r>
-        <w:rPr>
-          <w:rFonts w:ascii="Times New Roman" w:hAnsi="Times New Roman" w:cs="Times New Roman"/>
-          <w:sz w:val="20"/>
-          <w:szCs w:val="20"/>
-        </w:rPr>
-        <w:t>100</w:t>
+        <w:t xml:space="preserve"> for moving from the top of the screen to landing pad and zero speed is about 100</w:t>
       </w:r>
       <w:r>
         <w:rPr>
@@ -1313,7 +1496,6 @@
           <w:sz w:val="20"/>
           <w:szCs w:val="20"/>
         </w:rPr>
-        <w:lastRenderedPageBreak/>
         <w:drawing>
           <wp:inline distT="0" distB="0" distL="0" distR="0" wp14:anchorId="2290D308" wp14:editId="52319542">
             <wp:extent cx="2613660" cy="1752600"/>
@@ -1332,7 +1514,7 @@
                     </pic:cNvPicPr>
                   </pic:nvPicPr>
                   <pic:blipFill>
-                    <a:blip r:embed="rId9">
+                    <a:blip r:embed="rId11">
                       <a:extLst>
                         <a:ext uri="{28A0092B-C50C-407E-A947-70E740481C1C}">
                           <a14:useLocalDpi xmlns:a14="http://schemas.microsoft.com/office/drawing/2010/main" val="0"/>
@@ -1489,6 +1671,7 @@
           <w:szCs w:val="20"/>
           <w:vertAlign w:val="subscript"/>
         </w:rPr>
+        <w:lastRenderedPageBreak/>
         <w:drawing>
           <wp:inline distT="0" distB="0" distL="0" distR="0" wp14:anchorId="22CC4CD4" wp14:editId="5DE646E5">
             <wp:extent cx="3232233" cy="1874520"/>
@@ -1507,7 +1690,7 @@
                     </pic:cNvPicPr>
                   </pic:nvPicPr>
                   <pic:blipFill>
-                    <a:blip r:embed="rId10">
+                    <a:blip r:embed="rId12">
                       <a:extLst>
                         <a:ext uri="{28A0092B-C50C-407E-A947-70E740481C1C}">
                           <a14:useLocalDpi xmlns:a14="http://schemas.microsoft.com/office/drawing/2010/main" val="0"/>
@@ -1539,6 +1722,93 @@
         </w:drawing>
       </w:r>
     </w:p>
+    <w:p>
+      <w:pPr>
+        <w:rPr>
+          <w:rFonts w:ascii="Times New Roman" w:hAnsi="Times New Roman" w:cs="Times New Roman"/>
+          <w:sz w:val="20"/>
+          <w:szCs w:val="20"/>
+          <w:lang w:val="en-US"/>
+        </w:rPr>
+      </w:pPr>
+    </w:p>
+    <w:p>
+      <w:pPr>
+        <w:rPr>
+          <w:rFonts w:ascii="Times New Roman" w:hAnsi="Times New Roman" w:cs="Times New Roman"/>
+          <w:b/>
+          <w:bCs/>
+          <w:sz w:val="28"/>
+          <w:szCs w:val="28"/>
+          <w:lang w:val="en-US"/>
+        </w:rPr>
+      </w:pPr>
+      <w:r>
+        <w:rPr>
+          <w:rFonts w:ascii="Times New Roman" w:hAnsi="Times New Roman" w:cs="Times New Roman"/>
+          <w:b/>
+          <w:bCs/>
+          <w:sz w:val="28"/>
+          <w:szCs w:val="28"/>
+          <w:lang w:val="en-US"/>
+        </w:rPr>
+        <w:t>Plan</w:t>
+      </w:r>
+    </w:p>
+    <w:p>
+      <w:pPr>
+        <w:pStyle w:val="ListParagraph"/>
+        <w:numPr>
+          <w:ilvl w:val="0"/>
+          <w:numId w:val="1"/>
+        </w:numPr>
+        <w:rPr>
+          <w:rFonts w:ascii="Times New Roman" w:hAnsi="Times New Roman" w:cs="Times New Roman"/>
+          <w:sz w:val="28"/>
+          <w:szCs w:val="28"/>
+          <w:lang w:val="en-US"/>
+        </w:rPr>
+      </w:pPr>
+      <w:r>
+        <w:rPr>
+          <w:rFonts w:ascii="Times New Roman" w:hAnsi="Times New Roman" w:cs="Times New Roman"/>
+          <w:sz w:val="28"/>
+          <w:szCs w:val="28"/>
+          <w:lang w:val="en-US"/>
+        </w:rPr>
+        <w:t xml:space="preserve">We are planning to first improve our model design by experimenting with layers involved in the </w:t>
+      </w:r>
+      <w:proofErr w:type="spellStart"/>
+      <w:r>
+        <w:rPr>
+          <w:rFonts w:ascii="Times New Roman" w:hAnsi="Times New Roman" w:cs="Times New Roman"/>
+          <w:sz w:val="28"/>
+          <w:szCs w:val="28"/>
+          <w:lang w:val="en-US"/>
+        </w:rPr>
+        <w:t>dqn</w:t>
+      </w:r>
+      <w:proofErr w:type="spellEnd"/>
+      <w:r>
+        <w:rPr>
+          <w:rFonts w:ascii="Times New Roman" w:hAnsi="Times New Roman" w:cs="Times New Roman"/>
+          <w:sz w:val="28"/>
+          <w:szCs w:val="28"/>
+          <w:lang w:val="en-US"/>
+        </w:rPr>
+        <w:t xml:space="preserve"> and then trying to modify the algorithm so that it can accommodate for and train on any environment that it was initiated on. We will also be trying out other algorithms to compare the performances between these different algorithms.</w:t>
+      </w:r>
+    </w:p>
+    <w:p>
+      <w:pPr>
+        <w:rPr>
+          <w:rFonts w:ascii="Times New Roman" w:hAnsi="Times New Roman" w:cs="Times New Roman"/>
+          <w:sz w:val="20"/>
+          <w:szCs w:val="20"/>
+          <w:lang w:val="en-US"/>
+        </w:rPr>
+      </w:pPr>
+    </w:p>
     <w:sectPr>
       <w:pgSz w:w="11906" w:h="16838"/>
       <w:pgMar w:top="1440" w:right="1440" w:bottom="1440" w:left="1440" w:header="720" w:footer="720" w:gutter="0"/>
@@ -1687,7 +1957,7 @@
       </w:pPr>
     </w:pPrDefault>
   </w:docDefaults>
-  <w:latentStyles w:defLockedState="0" w:defUIPriority="99" w:defSemiHidden="0" w:defUnhideWhenUsed="0" w:defQFormat="0" w:count="377">
+  <w:latentStyles w:defLockedState="0" w:defUIPriority="99" w:defSemiHidden="0" w:defUnhideWhenUsed="0" w:defQFormat="0" w:count="376">
     <w:lsdException w:name="Normal" w:uiPriority="0" w:qFormat="1"/>
     <w:lsdException w:name="heading 1" w:uiPriority="9" w:qFormat="1"/>
     <w:lsdException w:name="heading 2" w:semiHidden="1" w:uiPriority="9" w:unhideWhenUsed="1" w:qFormat="1"/>
@@ -1793,6 +2063,7 @@
     <w:lsdException w:name="HTML Sample" w:semiHidden="1" w:unhideWhenUsed="1"/>
     <w:lsdException w:name="HTML Typewriter" w:semiHidden="1" w:unhideWhenUsed="1"/>
     <w:lsdException w:name="HTML Variable" w:semiHidden="1" w:unhideWhenUsed="1"/>
+    <w:lsdException w:name="Normal Table" w:semiHidden="1" w:unhideWhenUsed="1"/>
     <w:lsdException w:name="annotation subject" w:semiHidden="1" w:unhideWhenUsed="1"/>
     <w:lsdException w:name="No List" w:semiHidden="1" w:unhideWhenUsed="1"/>
     <w:lsdException w:name="Outline List 1" w:semiHidden="1" w:unhideWhenUsed="1"/>
@@ -1838,9 +2109,11 @@
     <w:lsdException w:name="Table Subtle 1" w:semiHidden="1" w:unhideWhenUsed="1"/>
     <w:lsdException w:name="Table Subtle 2" w:semiHidden="1" w:unhideWhenUsed="1"/>
     <w:lsdException w:name="Table Web 1" w:semiHidden="1" w:unhideWhenUsed="1"/>
+    <w:lsdException w:name="Table Web 2" w:semiHidden="1" w:unhideWhenUsed="1"/>
     <w:lsdException w:name="Table Web 3" w:semiHidden="1" w:unhideWhenUsed="1"/>
     <w:lsdException w:name="Balloon Text" w:semiHidden="1" w:unhideWhenUsed="1"/>
     <w:lsdException w:name="Table Grid" w:uiPriority="39"/>
+    <w:lsdException w:name="Table Theme" w:semiHidden="1" w:unhideWhenUsed="1"/>
     <w:lsdException w:name="Placeholder Text" w:semiHidden="1"/>
     <w:lsdException w:name="No Spacing" w:uiPriority="1" w:qFormat="1"/>
     <w:lsdException w:name="Light Shading" w:uiPriority="60"/>
@@ -2061,7 +2334,6 @@
     <w:lsdException w:name="Hashtag" w:semiHidden="1" w:unhideWhenUsed="1"/>
     <w:lsdException w:name="Unresolved Mention" w:semiHidden="1" w:unhideWhenUsed="1"/>
     <w:lsdException w:name="Smart Link" w:semiHidden="1" w:unhideWhenUsed="1"/>
-    <w:lsdException w:name="Smart Link Error" w:semiHidden="1" w:unhideWhenUsed="1"/>
   </w:latentStyles>
   <w:style w:type="paragraph" w:default="1" w:styleId="Normal">
     <w:name w:val="Normal"/>

</xml_diff>

<commit_message>
adding team members details in doc
</commit_message>
<xml_diff>
--- a/Checkpoints.docx
+++ b/Checkpoints.docx
@@ -2,6 +2,139 @@
 <file path=word/document.xml><?xml version="1.0" encoding="utf-8"?>
 <w:document xmlns:wpc="http://schemas.microsoft.com/office/word/2010/wordprocessingCanvas" xmlns:cx="http://schemas.microsoft.com/office/drawing/2014/chartex" xmlns:cx1="http://schemas.microsoft.com/office/drawing/2015/9/8/chartex" xmlns:cx2="http://schemas.microsoft.com/office/drawing/2015/10/21/chartex" xmlns:cx3="http://schemas.microsoft.com/office/drawing/2016/5/9/chartex" xmlns:cx4="http://schemas.microsoft.com/office/drawing/2016/5/10/chartex" xmlns:cx5="http://schemas.microsoft.com/office/drawing/2016/5/11/chartex" xmlns:cx6="http://schemas.microsoft.com/office/drawing/2016/5/12/chartex" xmlns:cx7="http://schemas.microsoft.com/office/drawing/2016/5/13/chartex" xmlns:cx8="http://schemas.microsoft.com/office/drawing/2016/5/14/chartex" xmlns:mc="http://schemas.openxmlformats.org/markup-compatibility/2006" xmlns:aink="http://schemas.microsoft.com/office/drawing/2016/ink" xmlns:am3d="http://schemas.microsoft.com/office/drawing/2017/model3d" xmlns:o="urn:schemas-microsoft-com:office:office" xmlns:r="http://schemas.openxmlformats.org/officeDocument/2006/relationships" xmlns:m="http://schemas.openxmlformats.org/officeDocument/2006/math" xmlns:v="urn:schemas-microsoft-com:vml" xmlns:wp14="http://schemas.microsoft.com/office/word/2010/wordprocessingDrawing" xmlns:wp="http://schemas.openxmlformats.org/drawingml/2006/wordprocessingDrawing" xmlns:w10="urn:schemas-microsoft-com:office:word" xmlns:w="http://schemas.openxmlformats.org/wordprocessingml/2006/main" xmlns:w14="http://schemas.microsoft.com/office/word/2010/wordml" xmlns:w15="http://schemas.microsoft.com/office/word/2012/wordml" xmlns:w16cid="http://schemas.microsoft.com/office/word/2016/wordml/cid" xmlns:w16se="http://schemas.microsoft.com/office/word/2015/wordml/symex" xmlns:wpg="http://schemas.microsoft.com/office/word/2010/wordprocessingGroup" xmlns:wpi="http://schemas.microsoft.com/office/word/2010/wordprocessingInk" xmlns:wne="http://schemas.microsoft.com/office/word/2006/wordml" xmlns:wps="http://schemas.microsoft.com/office/word/2010/wordprocessingShape" mc:Ignorable="w14 w15 w16se w16cid wp14">
   <w:body>
+    <w:p>
+      <w:pPr>
+        <w:rPr>
+          <w:rFonts w:ascii="Times New Roman" w:hAnsi="Times New Roman" w:cs="Times New Roman"/>
+          <w:b/>
+          <w:bCs/>
+          <w:sz w:val="28"/>
+          <w:szCs w:val="28"/>
+          <w:lang w:val="en-US"/>
+        </w:rPr>
+      </w:pPr>
+      <w:r>
+        <w:rPr>
+          <w:rFonts w:ascii="Times New Roman" w:hAnsi="Times New Roman" w:cs="Times New Roman"/>
+          <w:b/>
+          <w:bCs/>
+          <w:sz w:val="28"/>
+          <w:szCs w:val="28"/>
+          <w:lang w:val="en-US"/>
+        </w:rPr>
+        <w:t>Team Details:</w:t>
+      </w:r>
+    </w:p>
+    <w:p>
+      <w:pPr>
+        <w:rPr>
+          <w:rFonts w:ascii="Times New Roman" w:hAnsi="Times New Roman" w:cs="Times New Roman"/>
+          <w:b/>
+          <w:bCs/>
+          <w:sz w:val="28"/>
+          <w:szCs w:val="28"/>
+          <w:lang w:val="en-US"/>
+        </w:rPr>
+      </w:pPr>
+      <w:r>
+        <w:rPr>
+          <w:rFonts w:ascii="Times New Roman" w:hAnsi="Times New Roman" w:cs="Times New Roman"/>
+          <w:b/>
+          <w:bCs/>
+          <w:sz w:val="28"/>
+          <w:szCs w:val="28"/>
+          <w:lang w:val="en-US"/>
+        </w:rPr>
+        <w:t xml:space="preserve">Member1 Name: Utkarsh </w:t>
+      </w:r>
+      <w:proofErr w:type="spellStart"/>
+      <w:r>
+        <w:rPr>
+          <w:rFonts w:ascii="Times New Roman" w:hAnsi="Times New Roman" w:cs="Times New Roman"/>
+          <w:b/>
+          <w:bCs/>
+          <w:sz w:val="28"/>
+          <w:szCs w:val="28"/>
+          <w:lang w:val="en-US"/>
+        </w:rPr>
+        <w:t>Behre</w:t>
+      </w:r>
+      <w:proofErr w:type="spellEnd"/>
+      <w:r>
+        <w:rPr>
+          <w:rFonts w:ascii="Times New Roman" w:hAnsi="Times New Roman" w:cs="Times New Roman"/>
+          <w:b/>
+          <w:bCs/>
+          <w:sz w:val="28"/>
+          <w:szCs w:val="28"/>
+          <w:lang w:val="en-US"/>
+        </w:rPr>
+        <w:tab/>
+        <w:t xml:space="preserve">UBID: </w:t>
+      </w:r>
+      <w:proofErr w:type="spellStart"/>
+      <w:r>
+        <w:rPr>
+          <w:rFonts w:ascii="Times New Roman" w:hAnsi="Times New Roman" w:cs="Times New Roman"/>
+          <w:b/>
+          <w:bCs/>
+          <w:sz w:val="28"/>
+          <w:szCs w:val="28"/>
+          <w:lang w:val="en-US"/>
+        </w:rPr>
+        <w:t>ubehre</w:t>
+      </w:r>
+      <w:proofErr w:type="spellEnd"/>
+    </w:p>
+    <w:p>
+      <w:pPr>
+        <w:rPr>
+          <w:rFonts w:ascii="Times New Roman" w:hAnsi="Times New Roman" w:cs="Times New Roman"/>
+          <w:b/>
+          <w:bCs/>
+          <w:sz w:val="28"/>
+          <w:szCs w:val="28"/>
+          <w:lang w:val="en-US"/>
+        </w:rPr>
+      </w:pPr>
+      <w:r>
+        <w:rPr>
+          <w:rFonts w:ascii="Times New Roman" w:hAnsi="Times New Roman" w:cs="Times New Roman"/>
+          <w:b/>
+          <w:bCs/>
+          <w:sz w:val="28"/>
+          <w:szCs w:val="28"/>
+          <w:lang w:val="en-US"/>
+        </w:rPr>
+        <w:t>Member2 Name: Nikhil Kamath</w:t>
+      </w:r>
+      <w:r>
+        <w:rPr>
+          <w:rFonts w:ascii="Times New Roman" w:hAnsi="Times New Roman" w:cs="Times New Roman"/>
+          <w:b/>
+          <w:bCs/>
+          <w:sz w:val="28"/>
+          <w:szCs w:val="28"/>
+          <w:lang w:val="en-US"/>
+        </w:rPr>
+        <w:tab/>
+        <w:t xml:space="preserve">UBID: </w:t>
+      </w:r>
+      <w:proofErr w:type="spellStart"/>
+      <w:r>
+        <w:rPr>
+          <w:rFonts w:ascii="Helvetica Neue" w:hAnsi="Helvetica Neue" w:cs="Helvetica Neue"/>
+          <w:b/>
+          <w:bCs/>
+          <w:color w:val="000000"/>
+          <w:sz w:val="24"/>
+          <w:szCs w:val="24"/>
+          <w:lang w:val="en-US"/>
+        </w:rPr>
+        <w:t>ndkamath</w:t>
+      </w:r>
+      <w:proofErr w:type="spellEnd"/>
+    </w:p>
     <w:p>
       <w:pPr>
         <w:rPr>
@@ -667,6 +800,7 @@
           <w:sz w:val="20"/>
           <w:szCs w:val="20"/>
         </w:rPr>
+        <w:lastRenderedPageBreak/>
         <w:drawing>
           <wp:inline distT="0" distB="0" distL="0" distR="0" wp14:anchorId="50C12504" wp14:editId="0AA2C76A">
             <wp:extent cx="2208295" cy="2110740"/>
@@ -758,7 +892,6 @@
           <w:rFonts w:ascii="Times New Roman" w:hAnsi="Times New Roman" w:cs="Times New Roman"/>
           <w:lang w:val="en-US"/>
         </w:rPr>
-        <w:lastRenderedPageBreak/>
         <w:t>Pendulum</w:t>
       </w:r>
     </w:p>
@@ -1137,6 +1270,7 @@
           <w:sz w:val="20"/>
           <w:szCs w:val="20"/>
         </w:rPr>
+        <w:lastRenderedPageBreak/>
         <w:drawing>
           <wp:inline distT="0" distB="0" distL="0" distR="0" wp14:anchorId="1B734AB4" wp14:editId="7549FF62">
             <wp:extent cx="1744980" cy="2621280"/>
@@ -1236,7 +1370,6 @@
           <w:szCs w:val="20"/>
           <w:lang w:val="en-US"/>
         </w:rPr>
-        <w:lastRenderedPageBreak/>
         <w:tab/>
       </w:r>
       <w:r>
@@ -1584,6 +1717,7 @@
           <w:sz w:val="20"/>
           <w:szCs w:val="20"/>
         </w:rPr>
+        <w:lastRenderedPageBreak/>
         <w:t xml:space="preserve">Easiest continuous control task to learn from pixels, a top-down racing environment. Discreet control is reasonable in this environment as well, on/off discretisation is fine. </w:t>
       </w:r>
       <w:r>
@@ -1671,7 +1805,6 @@
           <w:szCs w:val="20"/>
           <w:vertAlign w:val="subscript"/>
         </w:rPr>
-        <w:lastRenderedPageBreak/>
         <w:drawing>
           <wp:inline distT="0" distB="0" distL="0" distR="0" wp14:anchorId="22CC4CD4" wp14:editId="5DE646E5">
             <wp:extent cx="3232233" cy="1874520"/>

</xml_diff>